<commit_message>
adds pdf-docx script, fixes typo
</commit_message>
<xml_diff>
--- a/static/bibliography.docx
+++ b/static/bibliography.docx
@@ -12,6 +12,20 @@
     </w:p>
     <w:p>
       <w:pPr>
+        <w:pStyle w:val="Author"/>
+      </w:pPr>
+      <w:r>
+        <w:t xml:space="preserve">Chris</w:t>
+      </w:r>
+      <w:r>
+        <w:t xml:space="preserve"> </w:t>
+      </w:r>
+      <w:r>
+        <w:t xml:space="preserve">Diaz</w:t>
+      </w:r>
+    </w:p>
+    <w:p>
+      <w:pPr>
         <w:pStyle w:val="FirstParagraph"/>
       </w:pPr>
       <w:r>
@@ -23,7 +37,13 @@
         <w:pStyle w:val="BodyText"/>
       </w:pPr>
       <w:r>
-        <w:t xml:space="preserve">{{&lt; toc &gt;}}</w:t>
+        <w:t xml:space="preserve">Download PDF</w:t>
+      </w:r>
+      <w:r>
+        <w:t xml:space="preserve"> </w:t>
+      </w:r>
+      <w:r>
+        <w:t xml:space="preserve">Download DOCX</w:t>
       </w:r>
     </w:p>
     <w:bookmarkStart w:id="32" w:name="articles"/>

</xml_diff>